<commit_message>
WIP - Separating APIResult from ServiceResult
</commit_message>
<xml_diff>
--- a/Instructions to implement DsK.AuthServer.docx
+++ b/Instructions to implement DsK.AuthServer.docx
@@ -19177,7 +19177,7 @@
           <wp:inline distT="0" distB="0" distL="0" distR="0" wp14:anchorId="283AA230" wp14:editId="2D89A438">
             <wp:extent cx="5943600" cy="1542415"/>
             <wp:effectExtent l="0" t="0" r="0" b="635"/>
-            <wp:docPr id="1971798975" name="Picture 1"/>
+            <wp:docPr id="1971798975" name="Picture 1" descr="A screenshot of a computer&#10;&#10;Description automatically generated"/>
             <wp:cNvGraphicFramePr>
               <a:graphicFrameLocks xmlns:a="http://schemas.openxmlformats.org/drawingml/2006/main" noChangeAspect="1"/>
             </wp:cNvGraphicFramePr>
@@ -19185,7 +19185,7 @@
               <a:graphicData uri="http://schemas.openxmlformats.org/drawingml/2006/picture">
                 <pic:pic xmlns:pic="http://schemas.openxmlformats.org/drawingml/2006/picture">
                   <pic:nvPicPr>
-                    <pic:cNvPr id="1971798975" name=""/>
+                    <pic:cNvPr id="1971798975" name="Picture 1" descr="A screenshot of a computer&#10;&#10;Description automatically generated"/>
                     <pic:cNvPicPr/>
                   </pic:nvPicPr>
                   <pic:blipFill>

</xml_diff>